<commit_message>
Adding working doc to gitignore
</commit_message>
<xml_diff>
--- a/Amartya_Assn1_ICP.docx
+++ b/Amartya_Assn1_ICP.docx
@@ -91,23 +91,7 @@
           <w:sz w:val="24"/>
           <w:szCs w:val="24"/>
         </w:rPr>
-        <w:t>In class, we derived the Earth’s surface temperature using a simple energy balance model with a</w:t>
-      </w:r>
-      <w:r>
-        <w:rPr>
-          <w:rFonts w:ascii="Times New Roman" w:hAnsi="Times New Roman" w:cs="Times New Roman"/>
-          <w:sz w:val="24"/>
-          <w:szCs w:val="24"/>
-        </w:rPr>
-        <w:t xml:space="preserve"> </w:t>
-      </w:r>
-      <w:r>
-        <w:rPr>
-          <w:rFonts w:ascii="Times New Roman" w:hAnsi="Times New Roman" w:cs="Times New Roman"/>
-          <w:sz w:val="24"/>
-          <w:szCs w:val="24"/>
-        </w:rPr>
-        <w:t>one-layer atmosphere. Now, you’ll derive the energy balance with a partly transparent atmosphere.</w:t>
+        <w:t>In class, we derived the Earth’s surface temperature using a simple energy balance model with a one-layer atmosphere. Now, you’ll derive the energy balance with a partly transparent atmosphere.</w:t>
       </w:r>
     </w:p>
     <w:p>
@@ -124,23 +108,7 @@
           <w:sz w:val="24"/>
           <w:szCs w:val="24"/>
         </w:rPr>
-        <w:t>(a) Draw a diagram like the one on slide 36/120 in “Climate change crash course” lecture slides,</w:t>
-      </w:r>
-      <w:r>
-        <w:rPr>
-          <w:rFonts w:ascii="Times New Roman" w:hAnsi="Times New Roman" w:cs="Times New Roman"/>
-          <w:sz w:val="24"/>
-          <w:szCs w:val="24"/>
-        </w:rPr>
-        <w:t xml:space="preserve"> </w:t>
-      </w:r>
-      <w:r>
-        <w:rPr>
-          <w:rFonts w:ascii="Times New Roman" w:hAnsi="Times New Roman" w:cs="Times New Roman"/>
-          <w:sz w:val="24"/>
-          <w:szCs w:val="24"/>
-        </w:rPr>
-        <w:t xml:space="preserve">but this time </w:t>
+        <w:t xml:space="preserve">(a) Draw a diagram like the one on slide 36/120 in “Climate change crash course” lecture slides, but this time </w:t>
       </w:r>
       <w:r>
         <w:rPr>
@@ -150,17 +118,7 @@
           <w:sz w:val="24"/>
           <w:szCs w:val="24"/>
         </w:rPr>
-        <w:t>include a term and arrows for a partially transparent atmosphere</w:t>
-      </w:r>
-      <w:r>
-        <w:rPr>
-          <w:rFonts w:ascii="Times New Roman" w:hAnsi="Times New Roman" w:cs="Times New Roman"/>
-          <w:i/>
-          <w:iCs/>
-          <w:sz w:val="24"/>
-          <w:szCs w:val="24"/>
-        </w:rPr>
-        <w:t xml:space="preserve"> </w:t>
+        <w:t xml:space="preserve">include a term and arrows for a partially transparent atmosphere </w:t>
       </w:r>
     </w:p>
     <w:p>
@@ -392,6 +350,7 @@
       <w:r>
         <w:rPr>
           <w:rFonts w:ascii="Times New Roman" w:hAnsi="Times New Roman" w:cs="Times New Roman"/>
+          <w:noProof/>
           <w:sz w:val="24"/>
           <w:szCs w:val="24"/>
         </w:rPr>
@@ -445,23 +404,7 @@
           <w:sz w:val="24"/>
           <w:szCs w:val="24"/>
         </w:rPr>
-        <w:t xml:space="preserve">energy absorbed and radiated by a partially transparent atmosphere, with the emission represented by </w:t>
-      </w:r>
-      <w:r>
-        <w:rPr>
-          <w:rFonts w:ascii="Times New Roman" w:hAnsi="Times New Roman" w:cs="Times New Roman"/>
-          <w:sz w:val="24"/>
-          <w:szCs w:val="24"/>
-        </w:rPr>
-        <w:t>ϵ</w:t>
-      </w:r>
-      <w:r>
-        <w:rPr>
-          <w:rFonts w:ascii="Times New Roman" w:hAnsi="Times New Roman" w:cs="Times New Roman"/>
-          <w:sz w:val="24"/>
-          <w:szCs w:val="24"/>
-        </w:rPr>
-        <w:t>.</w:t>
+        <w:t>energy absorbed and radiated by a partially transparent atmosphere, with the emission represented by ϵ.</w:t>
       </w:r>
     </w:p>
     <w:p>
@@ -708,23 +651,7 @@
           <w:sz w:val="24"/>
           <w:szCs w:val="24"/>
         </w:rPr>
-        <w:t>Absorbed by the atmosphere: (1-</w:t>
-      </w:r>
-      <w:r>
-        <w:rPr>
-          <w:rFonts w:ascii="Times New Roman" w:hAnsi="Times New Roman" w:cs="Times New Roman"/>
-          <w:sz w:val="24"/>
-          <w:szCs w:val="24"/>
-        </w:rPr>
-        <w:t xml:space="preserve"> </w:t>
-      </w:r>
-      <w:r>
-        <w:rPr>
-          <w:rFonts w:ascii="Times New Roman" w:hAnsi="Times New Roman" w:cs="Times New Roman"/>
-          <w:sz w:val="24"/>
-          <w:szCs w:val="24"/>
-        </w:rPr>
-        <w:t>ϵ)σT</w:t>
+        <w:t>Absorbed by the atmosphere: (1- ϵ)σT</w:t>
       </w:r>
       <w:r>
         <w:rPr>
@@ -759,13 +686,6 @@
           <w:szCs w:val="24"/>
         </w:rPr>
         <w:br/>
-      </w:r>
-      <w:r>
-        <w:rPr>
-          <w:rFonts w:ascii="Times New Roman" w:hAnsi="Times New Roman" w:cs="Times New Roman"/>
-          <w:sz w:val="24"/>
-          <w:szCs w:val="24"/>
-        </w:rPr>
         <w:t>Emitted by the atmosphere back to space: ϵσT</w:t>
       </w:r>
       <w:r>
@@ -793,13 +713,6 @@
           <w:szCs w:val="24"/>
         </w:rPr>
         <w:br/>
-      </w:r>
-      <w:r>
-        <w:rPr>
-          <w:rFonts w:ascii="Times New Roman" w:hAnsi="Times New Roman" w:cs="Times New Roman"/>
-          <w:sz w:val="24"/>
-          <w:szCs w:val="24"/>
-        </w:rPr>
         <w:t>Emitted by the atmosphere back to Earth’s surface: ϵσ</w:t>
       </w:r>
       <w:r>
@@ -853,27 +766,7 @@
           <w:szCs w:val="24"/>
           <w14:ligatures w14:val="none"/>
         </w:rPr>
-        <w:t>E</w:t>
-      </w:r>
-      <w:r>
-        <w:rPr>
-          <w:rFonts w:ascii="Times New Roman" w:hAnsi="Times New Roman" w:cs="Times New Roman"/>
-          <w:kern w:val="0"/>
-          <w:sz w:val="24"/>
-          <w:szCs w:val="24"/>
-          <w14:ligatures w14:val="none"/>
-        </w:rPr>
-        <w:t>nergy balance equation for the Earth’s surface</w:t>
-      </w:r>
-      <w:r>
-        <w:rPr>
-          <w:rFonts w:ascii="Times New Roman" w:hAnsi="Times New Roman" w:cs="Times New Roman"/>
-          <w:kern w:val="0"/>
-          <w:sz w:val="24"/>
-          <w:szCs w:val="24"/>
-          <w14:ligatures w14:val="none"/>
-        </w:rPr>
-        <w:t xml:space="preserve">: </w:t>
+        <w:t xml:space="preserve">Energy balance equation for the Earth’s surface: </w:t>
       </w:r>
       <w:r>
         <w:rPr>
@@ -1400,23 +1293,7 @@
                       <w:sz w:val="24"/>
                       <w:szCs w:val="24"/>
                     </w:rPr>
-                    <m:t>)(1-</m:t>
-                  </m:r>
-                  <m:r>
-                    <w:rPr>
-                      <w:rFonts w:ascii="Cambria Math" w:hAnsi="Cambria Math" w:cs="Times New Roman"/>
-                      <w:sz w:val="24"/>
-                      <w:szCs w:val="24"/>
-                    </w:rPr>
-                    <m:t>0.3</m:t>
-                  </m:r>
-                  <m:r>
-                    <w:rPr>
-                      <w:rFonts w:ascii="Cambria Math" w:hAnsi="Cambria Math" w:cs="Times New Roman"/>
-                      <w:sz w:val="24"/>
-                      <w:szCs w:val="24"/>
-                    </w:rPr>
-                    <m:t>)</m:t>
+                    <m:t>)(1-0.3)</m:t>
                   </m:r>
                 </m:num>
                 <m:den>
@@ -1429,29 +1306,7 @@
                       <w:sz w:val="24"/>
                       <w:szCs w:val="24"/>
                     </w:rPr>
-                    <m:t>(</m:t>
-                  </m:r>
-                  <m:r>
-                    <m:rPr>
-                      <m:sty m:val="p"/>
-                    </m:rPr>
-                    <w:rPr>
-                      <w:rFonts w:ascii="Cambria Math" w:eastAsiaTheme="minorEastAsia" w:hAnsi="Cambria Math" w:cs="Times New Roman"/>
-                      <w:sz w:val="24"/>
-                      <w:szCs w:val="24"/>
-                    </w:rPr>
-                    <m:t>5.67</m:t>
-                  </m:r>
-                  <m:r>
-                    <m:rPr>
-                      <m:sty m:val="p"/>
-                    </m:rPr>
-                    <w:rPr>
-                      <w:rFonts w:ascii="Cambria Math" w:eastAsiaTheme="minorEastAsia" w:hAnsi="Cambria Math" w:cs="Times New Roman"/>
-                      <w:sz w:val="24"/>
-                      <w:szCs w:val="24"/>
-                    </w:rPr>
-                    <m:t>)</m:t>
+                    <m:t>(5.67)</m:t>
                   </m:r>
                   <m:sSup>
                     <m:sSupPr>
@@ -1470,15 +1325,7 @@
                           <w:sz w:val="24"/>
                           <w:szCs w:val="24"/>
                         </w:rPr>
-                        <m:t>(</m:t>
-                      </m:r>
-                      <m:r>
-                        <w:rPr>
-                          <w:rFonts w:ascii="Cambria Math" w:eastAsiaTheme="minorEastAsia" w:hAnsi="Cambria Math" w:cs="Times New Roman"/>
-                          <w:sz w:val="24"/>
-                          <w:szCs w:val="24"/>
-                        </w:rPr>
-                        <m:t>10</m:t>
+                        <m:t>(10</m:t>
                       </m:r>
                     </m:e>
                     <m:sup>
@@ -1591,23 +1438,7 @@
           <w:sz w:val="24"/>
           <w:szCs w:val="24"/>
         </w:rPr>
-        <w:t xml:space="preserve">, or approximately </w:t>
-      </w:r>
-      <w:r>
-        <w:rPr>
-          <w:rFonts w:ascii="Times New Roman" w:eastAsiaTheme="minorEastAsia" w:hAnsi="Times New Roman" w:cs="Times New Roman"/>
-          <w:sz w:val="24"/>
-          <w:szCs w:val="24"/>
-        </w:rPr>
-        <w:t>-1.806</w:t>
-      </w:r>
-      <w:r>
-        <w:rPr>
-          <w:rFonts w:ascii="Times New Roman" w:eastAsiaTheme="minorEastAsia" w:hAnsi="Times New Roman" w:cs="Times New Roman"/>
-          <w:sz w:val="24"/>
-          <w:szCs w:val="24"/>
-        </w:rPr>
-        <w:t xml:space="preserve"> C</w:t>
+        <w:t>, or approximately -1.806 C</w:t>
       </w:r>
     </w:p>
     <w:p>
@@ -1658,55 +1489,7 @@
           <w:sz w:val="24"/>
           <w:szCs w:val="24"/>
         </w:rPr>
-        <w:t xml:space="preserve"> </w:t>
-      </w:r>
-      <w:r>
-        <w:rPr>
-          <w:rFonts w:ascii="Times New Roman" w:eastAsiaTheme="minorEastAsia" w:hAnsi="Times New Roman" w:cs="Times New Roman"/>
-          <w:sz w:val="24"/>
-          <w:szCs w:val="24"/>
-        </w:rPr>
-        <w:t>In late 2019 and early 2020, Australia witnessed some of the worst bushfires in history. There has</w:t>
-      </w:r>
-      <w:r>
-        <w:rPr>
-          <w:rFonts w:ascii="Times New Roman" w:eastAsiaTheme="minorEastAsia" w:hAnsi="Times New Roman" w:cs="Times New Roman"/>
-          <w:sz w:val="24"/>
-          <w:szCs w:val="24"/>
-        </w:rPr>
-        <w:t xml:space="preserve"> </w:t>
-      </w:r>
-      <w:r>
-        <w:rPr>
-          <w:rFonts w:ascii="Times New Roman" w:eastAsiaTheme="minorEastAsia" w:hAnsi="Times New Roman" w:cs="Times New Roman"/>
-          <w:sz w:val="24"/>
-          <w:szCs w:val="24"/>
-        </w:rPr>
-        <w:t>been concern that precipitation has been gradually decreasing in many parts of Australia over the</w:t>
-      </w:r>
-      <w:r>
-        <w:rPr>
-          <w:rFonts w:ascii="Times New Roman" w:eastAsiaTheme="minorEastAsia" w:hAnsi="Times New Roman" w:cs="Times New Roman"/>
-          <w:sz w:val="24"/>
-          <w:szCs w:val="24"/>
-        </w:rPr>
-        <w:t xml:space="preserve"> </w:t>
-      </w:r>
-      <w:r>
-        <w:rPr>
-          <w:rFonts w:ascii="Times New Roman" w:eastAsiaTheme="minorEastAsia" w:hAnsi="Times New Roman" w:cs="Times New Roman"/>
-          <w:sz w:val="24"/>
-          <w:szCs w:val="24"/>
-        </w:rPr>
-        <w:t>last 60 or so years. Not all such beliefs are necessarily supported by actual data.</w:t>
-      </w:r>
-      <w:r>
-        <w:rPr>
-          <w:rFonts w:ascii="Times New Roman" w:eastAsiaTheme="minorEastAsia" w:hAnsi="Times New Roman" w:cs="Times New Roman"/>
-          <w:sz w:val="24"/>
-          <w:szCs w:val="24"/>
-        </w:rPr>
-        <w:t xml:space="preserve"> </w:t>
+        <w:t xml:space="preserve"> In late 2019 and early 2020, Australia witnessed some of the worst bushfires in history. There has been concern that precipitation has been gradually decreasing in many parts of Australia over the last 60 or so years. Not all such beliefs are necessarily supported by actual data. </w:t>
       </w:r>
     </w:p>
     <w:p>
@@ -1723,23 +1506,7 @@
           <w:sz w:val="24"/>
           <w:szCs w:val="24"/>
         </w:rPr>
-        <w:t>One of the most useful historical climate datasets is the Global Historical Climate Network dataset.</w:t>
-      </w:r>
-      <w:r>
-        <w:rPr>
-          <w:rFonts w:ascii="Times New Roman" w:eastAsiaTheme="minorEastAsia" w:hAnsi="Times New Roman" w:cs="Times New Roman"/>
-          <w:sz w:val="24"/>
-          <w:szCs w:val="24"/>
-        </w:rPr>
-        <w:t xml:space="preserve"> </w:t>
-      </w:r>
-      <w:r>
-        <w:rPr>
-          <w:rFonts w:ascii="Times New Roman" w:eastAsiaTheme="minorEastAsia" w:hAnsi="Times New Roman" w:cs="Times New Roman"/>
-          <w:sz w:val="24"/>
-          <w:szCs w:val="24"/>
-        </w:rPr>
-        <w:t xml:space="preserve">Go to </w:t>
+        <w:t xml:space="preserve">One of the most useful historical climate datasets is the Global Historical Climate Network dataset. Go to </w:t>
       </w:r>
       <w:hyperlink r:id="rId6" w:history="1">
         <w:r>
@@ -1758,39 +1525,7 @@
           <w:sz w:val="24"/>
           <w:szCs w:val="24"/>
         </w:rPr>
-        <w:t xml:space="preserve"> and you can find daily, monthly, or annual summaries of reporting</w:t>
-      </w:r>
-      <w:r>
-        <w:rPr>
-          <w:rFonts w:ascii="Times New Roman" w:eastAsiaTheme="minorEastAsia" w:hAnsi="Times New Roman" w:cs="Times New Roman"/>
-          <w:sz w:val="24"/>
-          <w:szCs w:val="24"/>
-        </w:rPr>
-        <w:t xml:space="preserve"> </w:t>
-      </w:r>
-      <w:r>
-        <w:rPr>
-          <w:rFonts w:ascii="Times New Roman" w:eastAsiaTheme="minorEastAsia" w:hAnsi="Times New Roman" w:cs="Times New Roman"/>
-          <w:sz w:val="24"/>
-          <w:szCs w:val="24"/>
-        </w:rPr>
-        <w:t>weather stations from all over the world. For this assignment, I’ve prepared a dataset for you.</w:t>
-      </w:r>
-      <w:r>
-        <w:rPr>
-          <w:rFonts w:ascii="Times New Roman" w:eastAsiaTheme="minorEastAsia" w:hAnsi="Times New Roman" w:cs="Times New Roman"/>
-          <w:sz w:val="24"/>
-          <w:szCs w:val="24"/>
-        </w:rPr>
-        <w:t xml:space="preserve"> </w:t>
-      </w:r>
-      <w:r>
-        <w:rPr>
-          <w:rFonts w:ascii="Times New Roman" w:eastAsiaTheme="minorEastAsia" w:hAnsi="Times New Roman" w:cs="Times New Roman"/>
-          <w:sz w:val="24"/>
-          <w:szCs w:val="24"/>
-        </w:rPr>
-        <w:t>Download the file perth airport.csv from Canvas. This is the monthly total precipitation (in</w:t>
+        <w:t xml:space="preserve"> and you can find daily, monthly, or annual summaries of reporting weather stations from all over the world. For this assignment, I’ve prepared a dataset for you. Download the file perth airport.csv from Canvas. This is the monthly total precipitation (in</w:t>
       </w:r>
       <w:r>
         <w:rPr>
@@ -2010,23 +1745,7 @@
           <w:sz w:val="24"/>
           <w:szCs w:val="24"/>
         </w:rPr>
-        <w:t>The rainiest month on average</w:t>
-      </w:r>
-      <w:r>
-        <w:rPr>
-          <w:rFonts w:ascii="Times New Roman" w:eastAsiaTheme="minorEastAsia" w:hAnsi="Times New Roman" w:cs="Times New Roman"/>
-          <w:sz w:val="24"/>
-          <w:szCs w:val="24"/>
-        </w:rPr>
-        <w:t>[</w:t>
-      </w:r>
-      <w:r>
-        <w:rPr>
-          <w:rFonts w:ascii="Times New Roman" w:eastAsiaTheme="minorEastAsia" w:hAnsi="Times New Roman" w:cs="Times New Roman"/>
-          <w:sz w:val="24"/>
-          <w:szCs w:val="24"/>
-        </w:rPr>
-        <w:t xml:space="preserve"> across </w:t>
+        <w:t xml:space="preserve">The rainiest month on average across </w:t>
       </w:r>
       <w:r>
         <w:rPr>
@@ -2923,6 +2642,7 @@
   <w:style w:type="character" w:default="1" w:styleId="DefaultParagraphFont">
     <w:name w:val="Default Paragraph Font"/>
     <w:uiPriority w:val="1"/>
+    <w:semiHidden/>
     <w:unhideWhenUsed/>
   </w:style>
   <w:style w:type="table" w:default="1" w:styleId="TableNormal">

</xml_diff>

<commit_message>
Added r-squared values to graph and updated images
</commit_message>
<xml_diff>
--- a/Amartya_Assn1_ICP.docx
+++ b/Amartya_Assn1_ICP.docx
@@ -776,7 +776,29 @@
           <w:szCs w:val="24"/>
           <w14:ligatures w14:val="none"/>
         </w:rPr>
-        <w:t xml:space="preserve">(S/4)(1 – A) = </w:t>
+        <w:t>(S/</w:t>
+      </w:r>
+      <w:proofErr w:type="gramStart"/>
+      <w:r>
+        <w:rPr>
+          <w:rFonts w:ascii="Times New Roman" w:hAnsi="Times New Roman" w:cs="Times New Roman"/>
+          <w:kern w:val="0"/>
+          <w:sz w:val="24"/>
+          <w:szCs w:val="24"/>
+          <w14:ligatures w14:val="none"/>
+        </w:rPr>
+        <w:t>4)(</w:t>
+      </w:r>
+      <w:proofErr w:type="gramEnd"/>
+      <w:r>
+        <w:rPr>
+          <w:rFonts w:ascii="Times New Roman" w:hAnsi="Times New Roman" w:cs="Times New Roman"/>
+          <w:kern w:val="0"/>
+          <w:sz w:val="24"/>
+          <w:szCs w:val="24"/>
+          <w14:ligatures w14:val="none"/>
+        </w:rPr>
+        <w:t xml:space="preserve">1 – A) = </w:t>
       </w:r>
       <w:r>
         <w:rPr>
@@ -1896,7 +1918,15 @@
           <w:sz w:val="24"/>
           <w:szCs w:val="24"/>
         </w:rPr>
-        <w:t xml:space="preserve">over the years 1944 through 2019. </w:t>
+        <w:t>over the years</w:t>
+      </w:r>
+      <w:r>
+        <w:rPr>
+          <w:rFonts w:ascii="Times New Roman" w:eastAsiaTheme="minorEastAsia" w:hAnsi="Times New Roman" w:cs="Times New Roman"/>
+          <w:sz w:val="24"/>
+          <w:szCs w:val="24"/>
+        </w:rPr>
+        <w:t>.</w:t>
       </w:r>
     </w:p>
     <w:p>
@@ -1912,9 +1942,9 @@
           <w:noProof/>
         </w:rPr>
         <w:drawing>
-          <wp:inline distT="0" distB="0" distL="0" distR="0" wp14:anchorId="18DD2615" wp14:editId="7EB19616">
-            <wp:extent cx="5934964" cy="3159660"/>
-            <wp:effectExtent l="0" t="0" r="0" b="3175"/>
+          <wp:inline distT="0" distB="0" distL="0" distR="0" wp14:anchorId="18DD2615" wp14:editId="06C4DFF2">
+            <wp:extent cx="5935792" cy="3177766"/>
+            <wp:effectExtent l="0" t="0" r="8255" b="3810"/>
             <wp:docPr id="1874198311" name="Picture 5"/>
             <wp:cNvGraphicFramePr>
               <a:graphicFrameLocks xmlns:a="http://schemas.openxmlformats.org/drawingml/2006/main" noChangeAspect="1"/>
@@ -1936,13 +1966,13 @@
                         </a:ext>
                       </a:extLst>
                     </a:blip>
-                    <a:srcRect t="7810" b="3460"/>
+                    <a:srcRect t="7160" b="3614"/>
                     <a:stretch/>
                   </pic:blipFill>
                   <pic:spPr bwMode="auto">
                     <a:xfrm>
                       <a:off x="0" y="0"/>
-                      <a:ext cx="5936814" cy="3160645"/>
+                      <a:ext cx="5936814" cy="3178313"/>
                     </a:xfrm>
                     <a:prstGeom prst="rect">
                       <a:avLst/>
@@ -2069,6 +2099,221 @@
           <w:szCs w:val="24"/>
         </w:rPr>
         <w:t xml:space="preserve">c) </w:t>
+      </w:r>
+      <w:r>
+        <w:rPr>
+          <w:rFonts w:ascii="Times New Roman" w:eastAsiaTheme="minorEastAsia" w:hAnsi="Times New Roman" w:cs="Times New Roman"/>
+          <w:sz w:val="24"/>
+          <w:szCs w:val="24"/>
+        </w:rPr>
+        <w:t xml:space="preserve">The trend line </w:t>
+      </w:r>
+      <w:r>
+        <w:rPr>
+          <w:rFonts w:ascii="Times New Roman" w:eastAsiaTheme="minorEastAsia" w:hAnsi="Times New Roman" w:cs="Times New Roman"/>
+          <w:sz w:val="24"/>
+          <w:szCs w:val="24"/>
+        </w:rPr>
+        <w:t xml:space="preserve">for rainfall during winter months in Perth over 1944 to 2019 </w:t>
+      </w:r>
+      <w:r>
+        <w:rPr>
+          <w:rFonts w:ascii="Times New Roman" w:eastAsiaTheme="minorEastAsia" w:hAnsi="Times New Roman" w:cs="Times New Roman"/>
+          <w:sz w:val="24"/>
+          <w:szCs w:val="24"/>
+        </w:rPr>
+        <w:t xml:space="preserve">shows a </w:t>
+      </w:r>
+      <w:r>
+        <w:rPr>
+          <w:rFonts w:ascii="Times New Roman" w:eastAsiaTheme="minorEastAsia" w:hAnsi="Times New Roman" w:cs="Times New Roman"/>
+          <w:sz w:val="24"/>
+          <w:szCs w:val="24"/>
+        </w:rPr>
+        <w:t>clear downward trajectory</w:t>
+      </w:r>
+      <w:r>
+        <w:rPr>
+          <w:rFonts w:ascii="Times New Roman" w:eastAsiaTheme="minorEastAsia" w:hAnsi="Times New Roman" w:cs="Times New Roman"/>
+          <w:sz w:val="24"/>
+          <w:szCs w:val="24"/>
+        </w:rPr>
+        <w:t xml:space="preserve"> </w:t>
+      </w:r>
+      <w:r>
+        <w:rPr>
+          <w:rFonts w:ascii="Times New Roman" w:eastAsiaTheme="minorEastAsia" w:hAnsi="Times New Roman" w:cs="Times New Roman"/>
+          <w:sz w:val="24"/>
+          <w:szCs w:val="24"/>
+        </w:rPr>
+        <w:t>over time</w:t>
+      </w:r>
+      <w:r>
+        <w:rPr>
+          <w:rFonts w:ascii="Times New Roman" w:eastAsiaTheme="minorEastAsia" w:hAnsi="Times New Roman" w:cs="Times New Roman"/>
+          <w:sz w:val="24"/>
+          <w:szCs w:val="24"/>
+        </w:rPr>
+        <w:t>, indicating a steady decline in rainfall over the years</w:t>
+      </w:r>
+      <w:r>
+        <w:rPr>
+          <w:rFonts w:ascii="Times New Roman" w:eastAsiaTheme="minorEastAsia" w:hAnsi="Times New Roman" w:cs="Times New Roman"/>
+          <w:sz w:val="24"/>
+          <w:szCs w:val="24"/>
+        </w:rPr>
+        <w:t>. While there</w:t>
+      </w:r>
+      <w:r>
+        <w:rPr>
+          <w:rFonts w:ascii="Times New Roman" w:eastAsiaTheme="minorEastAsia" w:hAnsi="Times New Roman" w:cs="Times New Roman"/>
+          <w:sz w:val="24"/>
+          <w:szCs w:val="24"/>
+        </w:rPr>
+        <w:t xml:space="preserve"> are outliers, the R-squared value of 0.28 shows a weak but present correlation between</w:t>
+      </w:r>
+      <w:r>
+        <w:rPr>
+          <w:rFonts w:ascii="Times New Roman" w:eastAsiaTheme="minorEastAsia" w:hAnsi="Times New Roman" w:cs="Times New Roman"/>
+          <w:sz w:val="24"/>
+          <w:szCs w:val="24"/>
+        </w:rPr>
+        <w:t xml:space="preserve"> years and decrease in rainfall.</w:t>
+      </w:r>
+      <w:r>
+        <w:rPr>
+          <w:rFonts w:ascii="Times New Roman" w:eastAsiaTheme="minorEastAsia" w:hAnsi="Times New Roman" w:cs="Times New Roman"/>
+          <w:sz w:val="24"/>
+          <w:szCs w:val="24"/>
+        </w:rPr>
+        <w:t xml:space="preserve"> </w:t>
+      </w:r>
+    </w:p>
+    <w:p>
+      <w:pPr>
+        <w:rPr>
+          <w:rFonts w:ascii="Times New Roman" w:eastAsiaTheme="minorEastAsia" w:hAnsi="Times New Roman" w:cs="Times New Roman"/>
+          <w:sz w:val="24"/>
+          <w:szCs w:val="24"/>
+        </w:rPr>
+      </w:pPr>
+      <w:r>
+        <w:rPr>
+          <w:rFonts w:ascii="Times New Roman" w:eastAsiaTheme="minorEastAsia" w:hAnsi="Times New Roman" w:cs="Times New Roman"/>
+          <w:noProof/>
+          <w:sz w:val="24"/>
+          <w:szCs w:val="24"/>
+        </w:rPr>
+        <w:drawing>
+          <wp:inline distT="0" distB="0" distL="0" distR="0" wp14:anchorId="17834A41" wp14:editId="3601E4F6">
+            <wp:extent cx="6857246" cy="3639493"/>
+            <wp:effectExtent l="0" t="0" r="1270" b="0"/>
+            <wp:docPr id="727159781" name="Picture 1"/>
+            <wp:cNvGraphicFramePr>
+              <a:graphicFrameLocks xmlns:a="http://schemas.openxmlformats.org/drawingml/2006/main" noChangeAspect="1"/>
+            </wp:cNvGraphicFramePr>
+            <a:graphic xmlns:a="http://schemas.openxmlformats.org/drawingml/2006/main">
+              <a:graphicData uri="http://schemas.openxmlformats.org/drawingml/2006/picture">
+                <pic:pic xmlns:pic="http://schemas.openxmlformats.org/drawingml/2006/picture">
+                  <pic:nvPicPr>
+                    <pic:cNvPr id="727159781" name="Picture 1"/>
+                    <pic:cNvPicPr>
+                      <a:picLocks noChangeAspect="1" noChangeArrowheads="1"/>
+                    </pic:cNvPicPr>
+                  </pic:nvPicPr>
+                  <pic:blipFill rotWithShape="1">
+                    <a:blip r:embed="rId9">
+                      <a:extLst>
+                        <a:ext uri="{28A0092B-C50C-407E-A947-70E740481C1C}">
+                          <a14:useLocalDpi xmlns:a14="http://schemas.microsoft.com/office/drawing/2010/main" val="0"/>
+                        </a:ext>
+                      </a:extLst>
+                    </a:blip>
+                    <a:srcRect t="7533" b="4009"/>
+                    <a:stretch/>
+                  </pic:blipFill>
+                  <pic:spPr bwMode="auto">
+                    <a:xfrm>
+                      <a:off x="0" y="0"/>
+                      <a:ext cx="6858000" cy="3639893"/>
+                    </a:xfrm>
+                    <a:prstGeom prst="rect">
+                      <a:avLst/>
+                    </a:prstGeom>
+                    <a:noFill/>
+                    <a:ln>
+                      <a:noFill/>
+                    </a:ln>
+                    <a:extLst>
+                      <a:ext uri="{53640926-AAD7-44D8-BBD7-CCE9431645EC}">
+                        <a14:shadowObscured xmlns:a14="http://schemas.microsoft.com/office/drawing/2010/main"/>
+                      </a:ext>
+                    </a:extLst>
+                  </pic:spPr>
+                </pic:pic>
+              </a:graphicData>
+            </a:graphic>
+          </wp:inline>
+        </w:drawing>
+      </w:r>
+    </w:p>
+    <w:p>
+      <w:pPr>
+        <w:rPr>
+          <w:rFonts w:ascii="Times New Roman" w:eastAsiaTheme="minorEastAsia" w:hAnsi="Times New Roman" w:cs="Times New Roman"/>
+          <w:sz w:val="24"/>
+          <w:szCs w:val="24"/>
+        </w:rPr>
+      </w:pPr>
+      <w:r>
+        <w:rPr>
+          <w:rFonts w:ascii="Times New Roman" w:eastAsiaTheme="minorEastAsia" w:hAnsi="Times New Roman" w:cs="Times New Roman"/>
+          <w:sz w:val="24"/>
+          <w:szCs w:val="24"/>
+        </w:rPr>
+        <w:t>The result of the two-sample t-test shows that the difference in average winter rainfall trend is statistically significant. This is determined by comparing the p-value (0.005177858501204699) to the significance level (0.05). Since the p-value is less than the significance level, we reject the null hypothesis (H0), which typically states that there is no effect or no difference.</w:t>
+      </w:r>
+    </w:p>
+    <w:p>
+      <w:pPr>
+        <w:rPr>
+          <w:rFonts w:ascii="Times New Roman" w:eastAsiaTheme="minorEastAsia" w:hAnsi="Times New Roman" w:cs="Times New Roman"/>
+          <w:sz w:val="24"/>
+          <w:szCs w:val="24"/>
+        </w:rPr>
+      </w:pPr>
+      <w:r>
+        <w:rPr>
+          <w:rFonts w:ascii="Times New Roman" w:eastAsiaTheme="minorEastAsia" w:hAnsi="Times New Roman" w:cs="Times New Roman"/>
+          <w:sz w:val="24"/>
+          <w:szCs w:val="24"/>
+        </w:rPr>
+        <w:t>In this context, rejecting H0 means that there is a statistically significant difference in the average winter rainfall trend between the two periods being compared. The positive t-statistic of 2.905853284992847 indicates that the average winter rainfall in the later period is higher than in the earlier period</w:t>
+      </w:r>
+      <w:r>
+        <w:rPr>
+          <w:rFonts w:ascii="Times New Roman" w:eastAsiaTheme="minorEastAsia" w:hAnsi="Times New Roman" w:cs="Times New Roman"/>
+          <w:sz w:val="24"/>
+          <w:szCs w:val="24"/>
+        </w:rPr>
+        <w:t>.</w:t>
+      </w:r>
+    </w:p>
+    <w:p>
+      <w:pPr>
+        <w:rPr>
+          <w:rFonts w:ascii="Times New Roman" w:eastAsiaTheme="minorEastAsia" w:hAnsi="Times New Roman" w:cs="Times New Roman"/>
+          <w:sz w:val="24"/>
+          <w:szCs w:val="24"/>
+        </w:rPr>
+      </w:pPr>
+      <w:r>
+        <w:rPr>
+          <w:rFonts w:ascii="Times New Roman" w:eastAsiaTheme="minorEastAsia" w:hAnsi="Times New Roman" w:cs="Times New Roman"/>
+          <w:sz w:val="24"/>
+          <w:szCs w:val="24"/>
+        </w:rPr>
+        <w:t>However, it’s important to note that while the difference is statistically significant, it doesn’t necessarily mean it is practically significant or meaningful. The magnitude of the difference and its potential impact should also be considered. Additionally, this is a simple analysis and there may be other factors at play that are not considered in this test. For a more comprehensive understanding, a more detailed analysis could be performed considering other variables and using more complex statistical models.</w:t>
       </w:r>
     </w:p>
     <w:sectPr>

</xml_diff>